<commit_message>
adelanto significativo en la parte de nivel, nivel 1 completo y clase abstracta
</commit_message>
<xml_diff>
--- a/Documentacion Final/Informe_final.docx
+++ b/Documentacion Final/Informe_final.docx
@@ -541,6 +541,1139 @@
         <w:t> inserta una copia o movimiento de un objeto existente. </w:t>
       </w:r>
     </w:p>
+    <w:p>
+      <w:pPr>
+        <w:ind w:left="360"/>
+        <w:rPr>
+          <w:rFonts w:ascii="Times New Roman" w:hAnsi="Times New Roman" w:cs="Times New Roman"/>
+        </w:rPr>
+      </w:pPr>
+    </w:p>
+    <w:p>
+      <w:pPr>
+        <w:ind w:left="360"/>
+        <w:rPr>
+          <w:rFonts w:ascii="Times New Roman" w:hAnsi="Times New Roman" w:cs="Times New Roman"/>
+        </w:rPr>
+      </w:pPr>
+    </w:p>
+    <w:p>
+      <w:pPr>
+        <w:ind w:left="360"/>
+        <w:rPr>
+          <w:rFonts w:ascii="Times New Roman" w:hAnsi="Times New Roman" w:cs="Times New Roman"/>
+        </w:rPr>
+      </w:pPr>
+      <w:r>
+        <w:rPr>
+          <w:rFonts w:ascii="Times New Roman" w:hAnsi="Times New Roman" w:cs="Times New Roman"/>
+        </w:rPr>
+        <w:t>***explicar porque es mejor vector</w:t>
+      </w:r>
+    </w:p>
+    <w:p>
+      <w:pPr>
+        <w:ind w:left="360"/>
+        <w:rPr>
+          <w:rFonts w:ascii="Times New Roman" w:hAnsi="Times New Roman" w:cs="Times New Roman"/>
+          <w:b/>
+          <w:bCs/>
+        </w:rPr>
+      </w:pPr>
+      <w:r>
+        <w:rPr>
+          <w:rFonts w:ascii="Times New Roman" w:hAnsi="Times New Roman" w:cs="Times New Roman"/>
+          <w:b/>
+          <w:bCs/>
+        </w:rPr>
+        <w:t xml:space="preserve">A) </w:t>
+      </w:r>
+      <w:proofErr w:type="spellStart"/>
+      <w:proofErr w:type="gramStart"/>
+      <w:r>
+        <w:rPr>
+          <w:rFonts w:ascii="Times New Roman" w:hAnsi="Times New Roman" w:cs="Times New Roman"/>
+          <w:b/>
+          <w:bCs/>
+        </w:rPr>
+        <w:t>std</w:t>
+      </w:r>
+      <w:proofErr w:type="spellEnd"/>
+      <w:r>
+        <w:rPr>
+          <w:rFonts w:ascii="Times New Roman" w:hAnsi="Times New Roman" w:cs="Times New Roman"/>
+          <w:b/>
+          <w:bCs/>
+        </w:rPr>
+        <w:t>::</w:t>
+      </w:r>
+      <w:proofErr w:type="gramEnd"/>
+      <w:r>
+        <w:rPr>
+          <w:rFonts w:ascii="Times New Roman" w:hAnsi="Times New Roman" w:cs="Times New Roman"/>
+          <w:b/>
+          <w:bCs/>
+        </w:rPr>
+        <w:t>vector&lt;</w:t>
+      </w:r>
+      <w:proofErr w:type="spellStart"/>
+      <w:r>
+        <w:rPr>
+          <w:rFonts w:ascii="Times New Roman" w:hAnsi="Times New Roman" w:cs="Times New Roman"/>
+          <w:b/>
+          <w:bCs/>
+        </w:rPr>
+        <w:t>Obstaculo</w:t>
+      </w:r>
+      <w:proofErr w:type="spellEnd"/>
+      <w:r>
+        <w:rPr>
+          <w:rFonts w:ascii="Times New Roman" w:hAnsi="Times New Roman" w:cs="Times New Roman"/>
+          <w:b/>
+          <w:bCs/>
+        </w:rPr>
+        <w:t>&gt; → La MEJOR opción para tu juego</w:t>
+      </w:r>
+    </w:p>
+    <w:p>
+      <w:pPr>
+        <w:ind w:left="360"/>
+        <w:rPr>
+          <w:rFonts w:ascii="Times New Roman" w:hAnsi="Times New Roman" w:cs="Times New Roman"/>
+          <w:b/>
+          <w:bCs/>
+        </w:rPr>
+      </w:pPr>
+      <w:r>
+        <w:rPr>
+          <w:rFonts w:ascii="Times New Roman" w:hAnsi="Times New Roman" w:cs="Times New Roman"/>
+          <w:b/>
+          <w:bCs/>
+        </w:rPr>
+        <w:t>Ventajas:</w:t>
+      </w:r>
+    </w:p>
+    <w:p>
+      <w:pPr>
+        <w:numPr>
+          <w:ilvl w:val="0"/>
+          <w:numId w:val="2"/>
+        </w:numPr>
+        <w:rPr>
+          <w:rFonts w:ascii="Times New Roman" w:hAnsi="Times New Roman" w:cs="Times New Roman"/>
+        </w:rPr>
+      </w:pPr>
+      <w:r>
+        <w:rPr>
+          <w:rFonts w:ascii="Times New Roman" w:hAnsi="Times New Roman" w:cs="Times New Roman"/>
+        </w:rPr>
+        <w:t xml:space="preserve">Contiguo en memoria → </w:t>
+      </w:r>
+      <w:r>
+        <w:rPr>
+          <w:rFonts w:ascii="Times New Roman" w:hAnsi="Times New Roman" w:cs="Times New Roman"/>
+          <w:b/>
+          <w:bCs/>
+        </w:rPr>
+        <w:t>muy rápido</w:t>
+      </w:r>
+      <w:r>
+        <w:rPr>
+          <w:rFonts w:ascii="Times New Roman" w:hAnsi="Times New Roman" w:cs="Times New Roman"/>
+        </w:rPr>
+        <w:t>.</w:t>
+      </w:r>
+    </w:p>
+    <w:p>
+      <w:pPr>
+        <w:numPr>
+          <w:ilvl w:val="0"/>
+          <w:numId w:val="2"/>
+        </w:numPr>
+        <w:rPr>
+          <w:rFonts w:ascii="Times New Roman" w:hAnsi="Times New Roman" w:cs="Times New Roman"/>
+        </w:rPr>
+      </w:pPr>
+      <w:r>
+        <w:rPr>
+          <w:rFonts w:ascii="Times New Roman" w:hAnsi="Times New Roman" w:cs="Times New Roman"/>
+        </w:rPr>
+        <w:t xml:space="preserve">Fácil de dibujar todos los </w:t>
+      </w:r>
+      <w:proofErr w:type="spellStart"/>
+      <w:r>
+        <w:rPr>
+          <w:rFonts w:ascii="Times New Roman" w:hAnsi="Times New Roman" w:cs="Times New Roman"/>
+        </w:rPr>
+        <w:t>sprites</w:t>
+      </w:r>
+      <w:proofErr w:type="spellEnd"/>
+      <w:r>
+        <w:rPr>
+          <w:rFonts w:ascii="Times New Roman" w:hAnsi="Times New Roman" w:cs="Times New Roman"/>
+        </w:rPr>
+        <w:t xml:space="preserve"> en Qt porque puedes iterar con </w:t>
+      </w:r>
+      <w:proofErr w:type="spellStart"/>
+      <w:r>
+        <w:rPr>
+          <w:rFonts w:ascii="Times New Roman" w:hAnsi="Times New Roman" w:cs="Times New Roman"/>
+        </w:rPr>
+        <w:t>for</w:t>
+      </w:r>
+      <w:proofErr w:type="spellEnd"/>
+      <w:r>
+        <w:rPr>
+          <w:rFonts w:ascii="Times New Roman" w:hAnsi="Times New Roman" w:cs="Times New Roman"/>
+        </w:rPr>
+        <w:t>.</w:t>
+      </w:r>
+    </w:p>
+    <w:p>
+      <w:pPr>
+        <w:numPr>
+          <w:ilvl w:val="0"/>
+          <w:numId w:val="2"/>
+        </w:numPr>
+        <w:rPr>
+          <w:rFonts w:ascii="Times New Roman" w:hAnsi="Times New Roman" w:cs="Times New Roman"/>
+        </w:rPr>
+      </w:pPr>
+      <w:r>
+        <w:rPr>
+          <w:rFonts w:ascii="Times New Roman" w:hAnsi="Times New Roman" w:cs="Times New Roman"/>
+        </w:rPr>
+        <w:t>Fácil de eliminar obstáculos inactivos usando:</w:t>
+      </w:r>
+    </w:p>
+    <w:p>
+      <w:pPr>
+        <w:numPr>
+          <w:ilvl w:val="0"/>
+          <w:numId w:val="2"/>
+        </w:numPr>
+        <w:rPr>
+          <w:rFonts w:ascii="Times New Roman" w:hAnsi="Times New Roman" w:cs="Times New Roman"/>
+        </w:rPr>
+      </w:pPr>
+      <w:proofErr w:type="spellStart"/>
+      <w:proofErr w:type="gramStart"/>
+      <w:r>
+        <w:rPr>
+          <w:rFonts w:ascii="Times New Roman" w:hAnsi="Times New Roman" w:cs="Times New Roman"/>
+        </w:rPr>
+        <w:t>obstaculos.erase</w:t>
+      </w:r>
+      <w:proofErr w:type="spellEnd"/>
+      <w:proofErr w:type="gramEnd"/>
+      <w:r>
+        <w:rPr>
+          <w:rFonts w:ascii="Times New Roman" w:hAnsi="Times New Roman" w:cs="Times New Roman"/>
+        </w:rPr>
+        <w:t>(</w:t>
+      </w:r>
+    </w:p>
+    <w:p>
+      <w:pPr>
+        <w:numPr>
+          <w:ilvl w:val="0"/>
+          <w:numId w:val="2"/>
+        </w:numPr>
+        <w:rPr>
+          <w:rFonts w:ascii="Times New Roman" w:hAnsi="Times New Roman" w:cs="Times New Roman"/>
+        </w:rPr>
+      </w:pPr>
+      <w:r>
+        <w:rPr>
+          <w:rFonts w:ascii="Times New Roman" w:hAnsi="Times New Roman" w:cs="Times New Roman"/>
+        </w:rPr>
+        <w:t xml:space="preserve">    </w:t>
+      </w:r>
+      <w:proofErr w:type="spellStart"/>
+      <w:proofErr w:type="gramStart"/>
+      <w:r>
+        <w:rPr>
+          <w:rFonts w:ascii="Times New Roman" w:hAnsi="Times New Roman" w:cs="Times New Roman"/>
+        </w:rPr>
+        <w:t>std</w:t>
+      </w:r>
+      <w:proofErr w:type="spellEnd"/>
+      <w:r>
+        <w:rPr>
+          <w:rFonts w:ascii="Times New Roman" w:hAnsi="Times New Roman" w:cs="Times New Roman"/>
+        </w:rPr>
+        <w:t>::</w:t>
+      </w:r>
+      <w:proofErr w:type="spellStart"/>
+      <w:proofErr w:type="gramEnd"/>
+      <w:r>
+        <w:rPr>
+          <w:rFonts w:ascii="Times New Roman" w:hAnsi="Times New Roman" w:cs="Times New Roman"/>
+        </w:rPr>
+        <w:t>remove_if</w:t>
+      </w:r>
+      <w:proofErr w:type="spellEnd"/>
+      <w:r>
+        <w:rPr>
+          <w:rFonts w:ascii="Times New Roman" w:hAnsi="Times New Roman" w:cs="Times New Roman"/>
+        </w:rPr>
+        <w:t>(</w:t>
+      </w:r>
+      <w:proofErr w:type="spellStart"/>
+      <w:proofErr w:type="gramStart"/>
+      <w:r>
+        <w:rPr>
+          <w:rFonts w:ascii="Times New Roman" w:hAnsi="Times New Roman" w:cs="Times New Roman"/>
+        </w:rPr>
+        <w:t>obstaculos.begin</w:t>
+      </w:r>
+      <w:proofErr w:type="spellEnd"/>
+      <w:proofErr w:type="gramEnd"/>
+      <w:r>
+        <w:rPr>
+          <w:rFonts w:ascii="Times New Roman" w:hAnsi="Times New Roman" w:cs="Times New Roman"/>
+        </w:rPr>
+        <w:t xml:space="preserve">(), </w:t>
+      </w:r>
+      <w:proofErr w:type="spellStart"/>
+      <w:proofErr w:type="gramStart"/>
+      <w:r>
+        <w:rPr>
+          <w:rFonts w:ascii="Times New Roman" w:hAnsi="Times New Roman" w:cs="Times New Roman"/>
+        </w:rPr>
+        <w:t>obstaculos.end</w:t>
+      </w:r>
+      <w:proofErr w:type="spellEnd"/>
+      <w:r>
+        <w:rPr>
+          <w:rFonts w:ascii="Times New Roman" w:hAnsi="Times New Roman" w:cs="Times New Roman"/>
+        </w:rPr>
+        <w:t>(</w:t>
+      </w:r>
+      <w:proofErr w:type="gramEnd"/>
+      <w:r>
+        <w:rPr>
+          <w:rFonts w:ascii="Times New Roman" w:hAnsi="Times New Roman" w:cs="Times New Roman"/>
+        </w:rPr>
+        <w:t>),</w:t>
+      </w:r>
+    </w:p>
+    <w:p>
+      <w:pPr>
+        <w:numPr>
+          <w:ilvl w:val="0"/>
+          <w:numId w:val="2"/>
+        </w:numPr>
+        <w:rPr>
+          <w:rFonts w:ascii="Times New Roman" w:hAnsi="Times New Roman" w:cs="Times New Roman"/>
+        </w:rPr>
+      </w:pPr>
+      <w:r>
+        <w:rPr>
+          <w:rFonts w:ascii="Times New Roman" w:hAnsi="Times New Roman" w:cs="Times New Roman"/>
+        </w:rPr>
+        <w:t xml:space="preserve">                   [</w:t>
+      </w:r>
+      <w:proofErr w:type="gramStart"/>
+      <w:r>
+        <w:rPr>
+          <w:rFonts w:ascii="Times New Roman" w:hAnsi="Times New Roman" w:cs="Times New Roman"/>
+        </w:rPr>
+        <w:t>](</w:t>
+      </w:r>
+      <w:proofErr w:type="gramEnd"/>
+      <w:r>
+        <w:rPr>
+          <w:rFonts w:ascii="Times New Roman" w:hAnsi="Times New Roman" w:cs="Times New Roman"/>
+        </w:rPr>
+        <w:t xml:space="preserve">auto&amp; </w:t>
+      </w:r>
+      <w:proofErr w:type="gramStart"/>
+      <w:r>
+        <w:rPr>
+          <w:rFonts w:ascii="Times New Roman" w:hAnsi="Times New Roman" w:cs="Times New Roman"/>
+        </w:rPr>
+        <w:t>o){</w:t>
+      </w:r>
+      <w:proofErr w:type="gramEnd"/>
+      <w:r>
+        <w:rPr>
+          <w:rFonts w:ascii="Times New Roman" w:hAnsi="Times New Roman" w:cs="Times New Roman"/>
+        </w:rPr>
+        <w:t xml:space="preserve"> </w:t>
+      </w:r>
+      <w:proofErr w:type="spellStart"/>
+      <w:proofErr w:type="gramStart"/>
+      <w:r>
+        <w:rPr>
+          <w:rFonts w:ascii="Times New Roman" w:hAnsi="Times New Roman" w:cs="Times New Roman"/>
+        </w:rPr>
+        <w:t>return</w:t>
+      </w:r>
+      <w:proofErr w:type="spellEnd"/>
+      <w:r>
+        <w:rPr>
+          <w:rFonts w:ascii="Times New Roman" w:hAnsi="Times New Roman" w:cs="Times New Roman"/>
+        </w:rPr>
+        <w:t xml:space="preserve"> !</w:t>
+      </w:r>
+      <w:proofErr w:type="spellStart"/>
+      <w:r>
+        <w:rPr>
+          <w:rFonts w:ascii="Times New Roman" w:hAnsi="Times New Roman" w:cs="Times New Roman"/>
+        </w:rPr>
+        <w:t>o</w:t>
+      </w:r>
+      <w:proofErr w:type="gramEnd"/>
+      <w:r>
+        <w:rPr>
+          <w:rFonts w:ascii="Times New Roman" w:hAnsi="Times New Roman" w:cs="Times New Roman"/>
+        </w:rPr>
+        <w:t>.</w:t>
+      </w:r>
+      <w:proofErr w:type="gramStart"/>
+      <w:r>
+        <w:rPr>
+          <w:rFonts w:ascii="Times New Roman" w:hAnsi="Times New Roman" w:cs="Times New Roman"/>
+        </w:rPr>
+        <w:t>estaActivo</w:t>
+      </w:r>
+      <w:proofErr w:type="spellEnd"/>
+      <w:r>
+        <w:rPr>
+          <w:rFonts w:ascii="Times New Roman" w:hAnsi="Times New Roman" w:cs="Times New Roman"/>
+        </w:rPr>
+        <w:t>(</w:t>
+      </w:r>
+      <w:proofErr w:type="gramEnd"/>
+      <w:r>
+        <w:rPr>
+          <w:rFonts w:ascii="Times New Roman" w:hAnsi="Times New Roman" w:cs="Times New Roman"/>
+        </w:rPr>
+        <w:t>)</w:t>
+      </w:r>
+      <w:proofErr w:type="gramStart"/>
+      <w:r>
+        <w:rPr>
+          <w:rFonts w:ascii="Times New Roman" w:hAnsi="Times New Roman" w:cs="Times New Roman"/>
+        </w:rPr>
+        <w:t>; }</w:t>
+      </w:r>
+      <w:proofErr w:type="gramEnd"/>
+      <w:r>
+        <w:rPr>
+          <w:rFonts w:ascii="Times New Roman" w:hAnsi="Times New Roman" w:cs="Times New Roman"/>
+        </w:rPr>
+        <w:t>),</w:t>
+      </w:r>
+    </w:p>
+    <w:p>
+      <w:pPr>
+        <w:numPr>
+          <w:ilvl w:val="0"/>
+          <w:numId w:val="2"/>
+        </w:numPr>
+        <w:rPr>
+          <w:rFonts w:ascii="Times New Roman" w:hAnsi="Times New Roman" w:cs="Times New Roman"/>
+        </w:rPr>
+      </w:pPr>
+      <w:r>
+        <w:rPr>
+          <w:rFonts w:ascii="Times New Roman" w:hAnsi="Times New Roman" w:cs="Times New Roman"/>
+        </w:rPr>
+        <w:t xml:space="preserve">    </w:t>
+      </w:r>
+      <w:proofErr w:type="spellStart"/>
+      <w:proofErr w:type="gramStart"/>
+      <w:r>
+        <w:rPr>
+          <w:rFonts w:ascii="Times New Roman" w:hAnsi="Times New Roman" w:cs="Times New Roman"/>
+        </w:rPr>
+        <w:t>obstaculos.end</w:t>
+      </w:r>
+      <w:proofErr w:type="spellEnd"/>
+      <w:r>
+        <w:rPr>
+          <w:rFonts w:ascii="Times New Roman" w:hAnsi="Times New Roman" w:cs="Times New Roman"/>
+        </w:rPr>
+        <w:t>(</w:t>
+      </w:r>
+      <w:proofErr w:type="gramEnd"/>
+      <w:r>
+        <w:rPr>
+          <w:rFonts w:ascii="Times New Roman" w:hAnsi="Times New Roman" w:cs="Times New Roman"/>
+        </w:rPr>
+        <w:t>)</w:t>
+      </w:r>
+    </w:p>
+    <w:p>
+      <w:pPr>
+        <w:numPr>
+          <w:ilvl w:val="0"/>
+          <w:numId w:val="2"/>
+        </w:numPr>
+        <w:rPr>
+          <w:rFonts w:ascii="Times New Roman" w:hAnsi="Times New Roman" w:cs="Times New Roman"/>
+        </w:rPr>
+      </w:pPr>
+      <w:r>
+        <w:rPr>
+          <w:rFonts w:ascii="Times New Roman" w:hAnsi="Times New Roman" w:cs="Times New Roman"/>
+        </w:rPr>
+        <w:t>);</w:t>
+      </w:r>
+    </w:p>
+    <w:p>
+      <w:pPr>
+        <w:numPr>
+          <w:ilvl w:val="0"/>
+          <w:numId w:val="2"/>
+        </w:numPr>
+        <w:rPr>
+          <w:rFonts w:ascii="Times New Roman" w:hAnsi="Times New Roman" w:cs="Times New Roman"/>
+        </w:rPr>
+      </w:pPr>
+      <w:r>
+        <w:rPr>
+          <w:rFonts w:ascii="Times New Roman" w:hAnsi="Times New Roman" w:cs="Times New Roman"/>
+        </w:rPr>
+        <w:t>Hacer “</w:t>
+      </w:r>
+      <w:proofErr w:type="spellStart"/>
+      <w:r>
+        <w:rPr>
+          <w:rFonts w:ascii="Times New Roman" w:hAnsi="Times New Roman" w:cs="Times New Roman"/>
+        </w:rPr>
+        <w:t>push_back</w:t>
+      </w:r>
+      <w:proofErr w:type="spellEnd"/>
+      <w:r>
+        <w:rPr>
+          <w:rFonts w:ascii="Times New Roman" w:hAnsi="Times New Roman" w:cs="Times New Roman"/>
+        </w:rPr>
+        <w:t xml:space="preserve">” de nuevos obstáculos es </w:t>
+      </w:r>
+      <w:proofErr w:type="gramStart"/>
+      <w:r>
+        <w:rPr>
+          <w:rFonts w:ascii="Times New Roman" w:hAnsi="Times New Roman" w:cs="Times New Roman"/>
+        </w:rPr>
+        <w:t>O(</w:t>
+      </w:r>
+      <w:proofErr w:type="gramEnd"/>
+      <w:r>
+        <w:rPr>
+          <w:rFonts w:ascii="Times New Roman" w:hAnsi="Times New Roman" w:cs="Times New Roman"/>
+        </w:rPr>
+        <w:t>1) promedio.</w:t>
+      </w:r>
+    </w:p>
+    <w:p>
+      <w:pPr>
+        <w:numPr>
+          <w:ilvl w:val="0"/>
+          <w:numId w:val="2"/>
+        </w:numPr>
+        <w:rPr>
+          <w:rFonts w:ascii="Times New Roman" w:hAnsi="Times New Roman" w:cs="Times New Roman"/>
+        </w:rPr>
+      </w:pPr>
+      <w:r>
+        <w:rPr>
+          <w:rFonts w:ascii="Times New Roman" w:hAnsi="Times New Roman" w:cs="Times New Roman"/>
+        </w:rPr>
+        <w:t>Qt también se lleva bien con estructuras indexadas.</w:t>
+      </w:r>
+    </w:p>
+    <w:p>
+      <w:pPr>
+        <w:ind w:left="360"/>
+        <w:rPr>
+          <w:rFonts w:ascii="Times New Roman" w:hAnsi="Times New Roman" w:cs="Times New Roman"/>
+          <w:b/>
+          <w:bCs/>
+        </w:rPr>
+      </w:pPr>
+      <w:r>
+        <w:rPr>
+          <w:rFonts w:ascii="Times New Roman" w:hAnsi="Times New Roman" w:cs="Times New Roman"/>
+          <w:b/>
+          <w:bCs/>
+        </w:rPr>
+        <w:t>Desventajas:</w:t>
+      </w:r>
+    </w:p>
+    <w:p>
+      <w:pPr>
+        <w:numPr>
+          <w:ilvl w:val="0"/>
+          <w:numId w:val="3"/>
+        </w:numPr>
+        <w:rPr>
+          <w:rFonts w:ascii="Times New Roman" w:hAnsi="Times New Roman" w:cs="Times New Roman"/>
+        </w:rPr>
+      </w:pPr>
+      <w:r>
+        <w:rPr>
+          <w:rFonts w:ascii="Times New Roman" w:hAnsi="Times New Roman" w:cs="Times New Roman"/>
+        </w:rPr>
+        <w:t>Cuando borras del medio, mueve elementos.</w:t>
+      </w:r>
+      <w:r>
+        <w:rPr>
+          <w:rFonts w:ascii="Times New Roman" w:hAnsi="Times New Roman" w:cs="Times New Roman"/>
+        </w:rPr>
+        <w:br/>
+        <w:t>→ PERO en un juego 2D simple eso no causa problemas.</w:t>
+      </w:r>
+    </w:p>
+    <w:p>
+      <w:pPr>
+        <w:ind w:left="360"/>
+        <w:rPr>
+          <w:rFonts w:ascii="Times New Roman" w:hAnsi="Times New Roman" w:cs="Times New Roman"/>
+        </w:rPr>
+      </w:pPr>
+      <w:r>
+        <w:rPr>
+          <w:rFonts w:ascii="Segoe UI Symbol" w:hAnsi="Segoe UI Symbol" w:cs="Segoe UI Symbol"/>
+        </w:rPr>
+        <w:t>⚠</w:t>
+      </w:r>
+      <w:r>
+        <w:rPr>
+          <w:rFonts w:ascii="Times New Roman" w:hAnsi="Times New Roman" w:cs="Times New Roman"/>
+        </w:rPr>
+        <w:t xml:space="preserve"> Tus obstáculos:</w:t>
+      </w:r>
+    </w:p>
+    <w:p>
+      <w:pPr>
+        <w:numPr>
+          <w:ilvl w:val="0"/>
+          <w:numId w:val="4"/>
+        </w:numPr>
+        <w:rPr>
+          <w:rFonts w:ascii="Times New Roman" w:hAnsi="Times New Roman" w:cs="Times New Roman"/>
+        </w:rPr>
+      </w:pPr>
+      <w:r>
+        <w:rPr>
+          <w:rFonts w:ascii="Times New Roman" w:hAnsi="Times New Roman" w:cs="Times New Roman"/>
+        </w:rPr>
+        <w:lastRenderedPageBreak/>
+        <w:t>son pocos,</w:t>
+      </w:r>
+    </w:p>
+    <w:p>
+      <w:pPr>
+        <w:numPr>
+          <w:ilvl w:val="0"/>
+          <w:numId w:val="4"/>
+        </w:numPr>
+        <w:rPr>
+          <w:rFonts w:ascii="Times New Roman" w:hAnsi="Times New Roman" w:cs="Times New Roman"/>
+        </w:rPr>
+      </w:pPr>
+      <w:r>
+        <w:rPr>
+          <w:rFonts w:ascii="Times New Roman" w:hAnsi="Times New Roman" w:cs="Times New Roman"/>
+        </w:rPr>
+        <w:t>viven poco,</w:t>
+      </w:r>
+    </w:p>
+    <w:p>
+      <w:pPr>
+        <w:numPr>
+          <w:ilvl w:val="0"/>
+          <w:numId w:val="4"/>
+        </w:numPr>
+        <w:rPr>
+          <w:rFonts w:ascii="Times New Roman" w:hAnsi="Times New Roman" w:cs="Times New Roman"/>
+        </w:rPr>
+      </w:pPr>
+      <w:r>
+        <w:rPr>
+          <w:rFonts w:ascii="Times New Roman" w:hAnsi="Times New Roman" w:cs="Times New Roman"/>
+        </w:rPr>
+        <w:t>se actualizan en orden secuencial,</w:t>
+      </w:r>
+    </w:p>
+    <w:p>
+      <w:pPr>
+        <w:numPr>
+          <w:ilvl w:val="0"/>
+          <w:numId w:val="4"/>
+        </w:numPr>
+        <w:rPr>
+          <w:rFonts w:ascii="Times New Roman" w:hAnsi="Times New Roman" w:cs="Times New Roman"/>
+        </w:rPr>
+      </w:pPr>
+      <w:r>
+        <w:rPr>
+          <w:rFonts w:ascii="Times New Roman" w:hAnsi="Times New Roman" w:cs="Times New Roman"/>
+        </w:rPr>
+        <w:t>se eliminan sólo cuando salen de escena.</w:t>
+      </w:r>
+    </w:p>
+    <w:p>
+      <w:pPr>
+        <w:ind w:left="360"/>
+        <w:rPr>
+          <w:rFonts w:ascii="Times New Roman" w:hAnsi="Times New Roman" w:cs="Times New Roman"/>
+        </w:rPr>
+      </w:pPr>
+      <w:r>
+        <w:rPr>
+          <w:rFonts w:ascii="Segoe UI Symbol" w:hAnsi="Segoe UI Symbol" w:cs="Segoe UI Symbol"/>
+        </w:rPr>
+        <w:t>⮕</w:t>
+      </w:r>
+      <w:r>
+        <w:rPr>
+          <w:rFonts w:ascii="Times New Roman" w:hAnsi="Times New Roman" w:cs="Times New Roman"/>
+        </w:rPr>
+        <w:t xml:space="preserve"> </w:t>
+      </w:r>
+      <w:r>
+        <w:rPr>
+          <w:rFonts w:ascii="Times New Roman" w:hAnsi="Times New Roman" w:cs="Times New Roman"/>
+          <w:b/>
+          <w:bCs/>
+        </w:rPr>
+        <w:t>vector es PERFECTO</w:t>
+      </w:r>
+      <w:r>
+        <w:rPr>
+          <w:rFonts w:ascii="Times New Roman" w:hAnsi="Times New Roman" w:cs="Times New Roman"/>
+        </w:rPr>
+        <w:t xml:space="preserve"> para este caso.</w:t>
+      </w:r>
+    </w:p>
+    <w:p>
+      <w:pPr>
+        <w:ind w:left="360"/>
+        <w:rPr>
+          <w:rFonts w:ascii="Times New Roman" w:hAnsi="Times New Roman" w:cs="Times New Roman"/>
+        </w:rPr>
+      </w:pPr>
+      <w:r>
+        <w:rPr>
+          <w:rFonts w:ascii="Times New Roman" w:hAnsi="Times New Roman" w:cs="Times New Roman"/>
+        </w:rPr>
+        <w:pict w14:anchorId="02F6E0FB">
+          <v:rect id="_x0000_i1037" style="width:0;height:1.5pt" o:hralign="center" o:hrstd="t" o:hr="t" fillcolor="#a0a0a0" stroked="f"/>
+        </w:pict>
+      </w:r>
+    </w:p>
+    <w:p>
+      <w:pPr>
+        <w:ind w:left="360"/>
+        <w:rPr>
+          <w:rFonts w:ascii="Times New Roman" w:hAnsi="Times New Roman" w:cs="Times New Roman"/>
+          <w:b/>
+          <w:bCs/>
+        </w:rPr>
+      </w:pPr>
+      <w:r>
+        <w:rPr>
+          <w:rFonts w:ascii="Times New Roman" w:hAnsi="Times New Roman" w:cs="Times New Roman"/>
+          <w:b/>
+          <w:bCs/>
+        </w:rPr>
+        <w:t xml:space="preserve">B) </w:t>
+      </w:r>
+      <w:proofErr w:type="spellStart"/>
+      <w:proofErr w:type="gramStart"/>
+      <w:r>
+        <w:rPr>
+          <w:rFonts w:ascii="Times New Roman" w:hAnsi="Times New Roman" w:cs="Times New Roman"/>
+          <w:b/>
+          <w:bCs/>
+        </w:rPr>
+        <w:t>std</w:t>
+      </w:r>
+      <w:proofErr w:type="spellEnd"/>
+      <w:r>
+        <w:rPr>
+          <w:rFonts w:ascii="Times New Roman" w:hAnsi="Times New Roman" w:cs="Times New Roman"/>
+          <w:b/>
+          <w:bCs/>
+        </w:rPr>
+        <w:t>::</w:t>
+      </w:r>
+      <w:proofErr w:type="spellStart"/>
+      <w:proofErr w:type="gramEnd"/>
+      <w:r>
+        <w:rPr>
+          <w:rFonts w:ascii="Times New Roman" w:hAnsi="Times New Roman" w:cs="Times New Roman"/>
+          <w:b/>
+          <w:bCs/>
+        </w:rPr>
+        <w:t>list</w:t>
+      </w:r>
+      <w:proofErr w:type="spellEnd"/>
+      <w:r>
+        <w:rPr>
+          <w:rFonts w:ascii="Times New Roman" w:hAnsi="Times New Roman" w:cs="Times New Roman"/>
+          <w:b/>
+          <w:bCs/>
+        </w:rPr>
+        <w:t>&lt;</w:t>
+      </w:r>
+      <w:proofErr w:type="spellStart"/>
+      <w:r>
+        <w:rPr>
+          <w:rFonts w:ascii="Times New Roman" w:hAnsi="Times New Roman" w:cs="Times New Roman"/>
+          <w:b/>
+          <w:bCs/>
+        </w:rPr>
+        <w:t>Obstaculo</w:t>
+      </w:r>
+      <w:proofErr w:type="spellEnd"/>
+      <w:r>
+        <w:rPr>
+          <w:rFonts w:ascii="Times New Roman" w:hAnsi="Times New Roman" w:cs="Times New Roman"/>
+          <w:b/>
+          <w:bCs/>
+        </w:rPr>
+        <w:t>&gt; → No recomendado</w:t>
+      </w:r>
+    </w:p>
+    <w:p>
+      <w:pPr>
+        <w:ind w:left="360"/>
+        <w:rPr>
+          <w:rFonts w:ascii="Times New Roman" w:hAnsi="Times New Roman" w:cs="Times New Roman"/>
+          <w:b/>
+          <w:bCs/>
+        </w:rPr>
+      </w:pPr>
+      <w:r>
+        <w:rPr>
+          <w:rFonts w:ascii="Times New Roman" w:hAnsi="Times New Roman" w:cs="Times New Roman"/>
+          <w:b/>
+          <w:bCs/>
+        </w:rPr>
+        <w:t>Ventajas:</w:t>
+      </w:r>
+    </w:p>
+    <w:p>
+      <w:pPr>
+        <w:numPr>
+          <w:ilvl w:val="0"/>
+          <w:numId w:val="5"/>
+        </w:numPr>
+        <w:rPr>
+          <w:rFonts w:ascii="Times New Roman" w:hAnsi="Times New Roman" w:cs="Times New Roman"/>
+        </w:rPr>
+      </w:pPr>
+      <w:r>
+        <w:rPr>
+          <w:rFonts w:ascii="Times New Roman" w:hAnsi="Times New Roman" w:cs="Times New Roman"/>
+        </w:rPr>
+        <w:t xml:space="preserve">Borrado en </w:t>
+      </w:r>
+      <w:proofErr w:type="gramStart"/>
+      <w:r>
+        <w:rPr>
+          <w:rFonts w:ascii="Times New Roman" w:hAnsi="Times New Roman" w:cs="Times New Roman"/>
+        </w:rPr>
+        <w:t>O(</w:t>
+      </w:r>
+      <w:proofErr w:type="gramEnd"/>
+      <w:r>
+        <w:rPr>
+          <w:rFonts w:ascii="Times New Roman" w:hAnsi="Times New Roman" w:cs="Times New Roman"/>
+        </w:rPr>
+        <w:t>1).</w:t>
+      </w:r>
+    </w:p>
+    <w:p>
+      <w:pPr>
+        <w:ind w:left="360"/>
+        <w:rPr>
+          <w:rFonts w:ascii="Times New Roman" w:hAnsi="Times New Roman" w:cs="Times New Roman"/>
+          <w:b/>
+          <w:bCs/>
+        </w:rPr>
+      </w:pPr>
+      <w:r>
+        <w:rPr>
+          <w:rFonts w:ascii="Times New Roman" w:hAnsi="Times New Roman" w:cs="Times New Roman"/>
+          <w:b/>
+          <w:bCs/>
+        </w:rPr>
+        <w:t>Desventajas (fuertes):</w:t>
+      </w:r>
+    </w:p>
+    <w:p>
+      <w:pPr>
+        <w:numPr>
+          <w:ilvl w:val="0"/>
+          <w:numId w:val="6"/>
+        </w:numPr>
+        <w:rPr>
+          <w:rFonts w:ascii="Times New Roman" w:hAnsi="Times New Roman" w:cs="Times New Roman"/>
+        </w:rPr>
+      </w:pPr>
+      <w:r>
+        <w:rPr>
+          <w:rFonts w:ascii="Times New Roman" w:hAnsi="Times New Roman" w:cs="Times New Roman"/>
+        </w:rPr>
+        <w:t>No es contiguo → más lento en cache.</w:t>
+      </w:r>
+    </w:p>
+    <w:p>
+      <w:pPr>
+        <w:numPr>
+          <w:ilvl w:val="0"/>
+          <w:numId w:val="6"/>
+        </w:numPr>
+        <w:rPr>
+          <w:rFonts w:ascii="Times New Roman" w:hAnsi="Times New Roman" w:cs="Times New Roman"/>
+        </w:rPr>
+      </w:pPr>
+      <w:r>
+        <w:rPr>
+          <w:rFonts w:ascii="Times New Roman" w:hAnsi="Times New Roman" w:cs="Times New Roman"/>
+        </w:rPr>
+        <w:t xml:space="preserve">Iterar toda la lista (que harás cada </w:t>
+      </w:r>
+      <w:proofErr w:type="spellStart"/>
+      <w:proofErr w:type="gramStart"/>
+      <w:r>
+        <w:rPr>
+          <w:rFonts w:ascii="Times New Roman" w:hAnsi="Times New Roman" w:cs="Times New Roman"/>
+        </w:rPr>
+        <w:t>frame</w:t>
+      </w:r>
+      <w:proofErr w:type="spellEnd"/>
+      <w:proofErr w:type="gramEnd"/>
+      <w:r>
+        <w:rPr>
+          <w:rFonts w:ascii="Times New Roman" w:hAnsi="Times New Roman" w:cs="Times New Roman"/>
+        </w:rPr>
+        <w:t xml:space="preserve">) es </w:t>
+      </w:r>
+      <w:r>
+        <w:rPr>
+          <w:rFonts w:ascii="Times New Roman" w:hAnsi="Times New Roman" w:cs="Times New Roman"/>
+          <w:b/>
+          <w:bCs/>
+        </w:rPr>
+        <w:t>mucho más lento</w:t>
+      </w:r>
+      <w:r>
+        <w:rPr>
+          <w:rFonts w:ascii="Times New Roman" w:hAnsi="Times New Roman" w:cs="Times New Roman"/>
+        </w:rPr>
+        <w:t>.</w:t>
+      </w:r>
+    </w:p>
+    <w:p>
+      <w:pPr>
+        <w:numPr>
+          <w:ilvl w:val="0"/>
+          <w:numId w:val="6"/>
+        </w:numPr>
+        <w:rPr>
+          <w:rFonts w:ascii="Times New Roman" w:hAnsi="Times New Roman" w:cs="Times New Roman"/>
+        </w:rPr>
+      </w:pPr>
+      <w:r>
+        <w:rPr>
+          <w:rFonts w:ascii="Times New Roman" w:hAnsi="Times New Roman" w:cs="Times New Roman"/>
+        </w:rPr>
+        <w:t>Peor rendimiento en juegos 2D.</w:t>
+      </w:r>
+    </w:p>
+    <w:p>
+      <w:pPr>
+        <w:ind w:left="360"/>
+        <w:rPr>
+          <w:rFonts w:ascii="Times New Roman" w:hAnsi="Times New Roman" w:cs="Times New Roman"/>
+        </w:rPr>
+      </w:pPr>
+      <w:r>
+        <w:rPr>
+          <w:rFonts w:ascii="Segoe UI Symbol" w:hAnsi="Segoe UI Symbol" w:cs="Segoe UI Symbol"/>
+        </w:rPr>
+        <w:t>⮕</w:t>
+      </w:r>
+      <w:r>
+        <w:rPr>
+          <w:rFonts w:ascii="Times New Roman" w:hAnsi="Times New Roman" w:cs="Times New Roman"/>
+        </w:rPr>
+        <w:t xml:space="preserve"> Para videojuegos, </w:t>
+      </w:r>
+      <w:proofErr w:type="spellStart"/>
+      <w:r>
+        <w:rPr>
+          <w:rFonts w:ascii="Times New Roman" w:hAnsi="Times New Roman" w:cs="Times New Roman"/>
+          <w:b/>
+          <w:bCs/>
+        </w:rPr>
+        <w:t>list</w:t>
+      </w:r>
+      <w:proofErr w:type="spellEnd"/>
+      <w:r>
+        <w:rPr>
+          <w:rFonts w:ascii="Times New Roman" w:hAnsi="Times New Roman" w:cs="Times New Roman"/>
+          <w:b/>
+          <w:bCs/>
+        </w:rPr>
+        <w:t xml:space="preserve"> nunca es mejor que vector</w:t>
+      </w:r>
+      <w:r>
+        <w:rPr>
+          <w:rFonts w:ascii="Times New Roman" w:hAnsi="Times New Roman" w:cs="Times New Roman"/>
+        </w:rPr>
+        <w:t>.</w:t>
+      </w:r>
+    </w:p>
+    <w:p>
+      <w:pPr>
+        <w:ind w:left="360"/>
+        <w:rPr>
+          <w:rFonts w:ascii="Times New Roman" w:hAnsi="Times New Roman" w:cs="Times New Roman"/>
+        </w:rPr>
+      </w:pPr>
+      <w:r>
+        <w:rPr>
+          <w:rFonts w:ascii="Times New Roman" w:hAnsi="Times New Roman" w:cs="Times New Roman"/>
+        </w:rPr>
+        <w:pict w14:anchorId="5421C0FE">
+          <v:rect id="_x0000_i1038" style="width:0;height:1.5pt" o:hralign="center" o:hrstd="t" o:hr="t" fillcolor="#a0a0a0" stroked="f"/>
+        </w:pict>
+      </w:r>
+    </w:p>
+    <w:p>
+      <w:pPr>
+        <w:ind w:left="360"/>
+        <w:rPr>
+          <w:rFonts w:ascii="Times New Roman" w:hAnsi="Times New Roman" w:cs="Times New Roman"/>
+          <w:b/>
+          <w:bCs/>
+        </w:rPr>
+      </w:pPr>
+      <w:r>
+        <w:rPr>
+          <w:rFonts w:ascii="Times New Roman" w:hAnsi="Times New Roman" w:cs="Times New Roman"/>
+          <w:b/>
+          <w:bCs/>
+        </w:rPr>
+        <w:t xml:space="preserve">C) </w:t>
+      </w:r>
+      <w:proofErr w:type="spellStart"/>
+      <w:proofErr w:type="gramStart"/>
+      <w:r>
+        <w:rPr>
+          <w:rFonts w:ascii="Times New Roman" w:hAnsi="Times New Roman" w:cs="Times New Roman"/>
+          <w:b/>
+          <w:bCs/>
+        </w:rPr>
+        <w:t>std</w:t>
+      </w:r>
+      <w:proofErr w:type="spellEnd"/>
+      <w:r>
+        <w:rPr>
+          <w:rFonts w:ascii="Times New Roman" w:hAnsi="Times New Roman" w:cs="Times New Roman"/>
+          <w:b/>
+          <w:bCs/>
+        </w:rPr>
+        <w:t>::</w:t>
+      </w:r>
+      <w:proofErr w:type="gramEnd"/>
+      <w:r>
+        <w:rPr>
+          <w:rFonts w:ascii="Times New Roman" w:hAnsi="Times New Roman" w:cs="Times New Roman"/>
+          <w:b/>
+          <w:bCs/>
+        </w:rPr>
+        <w:t>array&lt;</w:t>
+      </w:r>
+      <w:proofErr w:type="spellStart"/>
+      <w:r>
+        <w:rPr>
+          <w:rFonts w:ascii="Times New Roman" w:hAnsi="Times New Roman" w:cs="Times New Roman"/>
+          <w:b/>
+          <w:bCs/>
+        </w:rPr>
+        <w:t>Obstaculo</w:t>
+      </w:r>
+      <w:proofErr w:type="spellEnd"/>
+      <w:r>
+        <w:rPr>
+          <w:rFonts w:ascii="Times New Roman" w:hAnsi="Times New Roman" w:cs="Times New Roman"/>
+          <w:b/>
+          <w:bCs/>
+        </w:rPr>
+        <w:t>, N&gt; → No sirve aquí</w:t>
+      </w:r>
+    </w:p>
+    <w:p>
+      <w:pPr>
+        <w:numPr>
+          <w:ilvl w:val="0"/>
+          <w:numId w:val="7"/>
+        </w:numPr>
+        <w:rPr>
+          <w:rFonts w:ascii="Times New Roman" w:hAnsi="Times New Roman" w:cs="Times New Roman"/>
+        </w:rPr>
+      </w:pPr>
+      <w:r>
+        <w:rPr>
+          <w:rFonts w:ascii="Times New Roman" w:hAnsi="Times New Roman" w:cs="Times New Roman"/>
+        </w:rPr>
+        <w:t>Necesitas un tamaño fijo (no dinámico).</w:t>
+      </w:r>
+    </w:p>
+    <w:p>
+      <w:pPr>
+        <w:numPr>
+          <w:ilvl w:val="0"/>
+          <w:numId w:val="7"/>
+        </w:numPr>
+        <w:rPr>
+          <w:rFonts w:ascii="Times New Roman" w:hAnsi="Times New Roman" w:cs="Times New Roman"/>
+        </w:rPr>
+      </w:pPr>
+      <w:r>
+        <w:rPr>
+          <w:rFonts w:ascii="Times New Roman" w:hAnsi="Times New Roman" w:cs="Times New Roman"/>
+        </w:rPr>
+        <w:t>Tus obstáculos aparecen y desaparecen constantemente.</w:t>
+      </w:r>
+    </w:p>
+    <w:p>
+      <w:pPr>
+        <w:ind w:left="360"/>
+        <w:rPr>
+          <w:rFonts w:ascii="Times New Roman" w:hAnsi="Times New Roman" w:cs="Times New Roman"/>
+        </w:rPr>
+      </w:pPr>
+      <w:r>
+        <w:rPr>
+          <w:rFonts w:ascii="Segoe UI Symbol" w:hAnsi="Segoe UI Symbol" w:cs="Segoe UI Symbol"/>
+        </w:rPr>
+        <w:t>⮕</w:t>
+      </w:r>
+      <w:r>
+        <w:rPr>
+          <w:rFonts w:ascii="Times New Roman" w:hAnsi="Times New Roman" w:cs="Times New Roman"/>
+        </w:rPr>
+        <w:t xml:space="preserve"> No es viable para tu arquitectura de nivel.</w:t>
+      </w:r>
+    </w:p>
+    <w:p>
+      <w:pPr>
+        <w:ind w:left="360"/>
+        <w:rPr>
+          <w:rFonts w:ascii="Times New Roman" w:hAnsi="Times New Roman" w:cs="Times New Roman"/>
+        </w:rPr>
+      </w:pPr>
+    </w:p>
     <w:sectPr>
       <w:pgSz w:w="12240" w:h="15840"/>
       <w:pgMar w:top="1417" w:right="1701" w:bottom="1417" w:left="1701" w:header="708" w:footer="708" w:gutter="0"/>
@@ -665,8 +1798,920 @@
       </w:rPr>
     </w:lvl>
   </w:abstractNum>
+  <w:abstractNum w:abstractNumId="1" w15:restartNumberingAfterBreak="0">
+    <w:nsid w:val="3CCB0209"/>
+    <w:multiLevelType w:val="multilevel"/>
+    <w:tmpl w:val="A90CAF02"/>
+    <w:lvl w:ilvl="0">
+      <w:start w:val="1"/>
+      <w:numFmt w:val="bullet"/>
+      <w:lvlText w:val=""/>
+      <w:lvlJc w:val="left"/>
+      <w:pPr>
+        <w:tabs>
+          <w:tab w:val="num" w:pos="720"/>
+        </w:tabs>
+        <w:ind w:left="720" w:hanging="360"/>
+      </w:pPr>
+      <w:rPr>
+        <w:rFonts w:ascii="Symbol" w:hAnsi="Symbol" w:hint="default"/>
+        <w:sz w:val="20"/>
+      </w:rPr>
+    </w:lvl>
+    <w:lvl w:ilvl="1" w:tentative="1">
+      <w:start w:val="1"/>
+      <w:numFmt w:val="bullet"/>
+      <w:lvlText w:val="o"/>
+      <w:lvlJc w:val="left"/>
+      <w:pPr>
+        <w:tabs>
+          <w:tab w:val="num" w:pos="1440"/>
+        </w:tabs>
+        <w:ind w:left="1440" w:hanging="360"/>
+      </w:pPr>
+      <w:rPr>
+        <w:rFonts w:ascii="Courier New" w:hAnsi="Courier New" w:hint="default"/>
+        <w:sz w:val="20"/>
+      </w:rPr>
+    </w:lvl>
+    <w:lvl w:ilvl="2" w:tentative="1">
+      <w:start w:val="1"/>
+      <w:numFmt w:val="bullet"/>
+      <w:lvlText w:val=""/>
+      <w:lvlJc w:val="left"/>
+      <w:pPr>
+        <w:tabs>
+          <w:tab w:val="num" w:pos="2160"/>
+        </w:tabs>
+        <w:ind w:left="2160" w:hanging="360"/>
+      </w:pPr>
+      <w:rPr>
+        <w:rFonts w:ascii="Wingdings" w:hAnsi="Wingdings" w:hint="default"/>
+        <w:sz w:val="20"/>
+      </w:rPr>
+    </w:lvl>
+    <w:lvl w:ilvl="3" w:tentative="1">
+      <w:start w:val="1"/>
+      <w:numFmt w:val="bullet"/>
+      <w:lvlText w:val=""/>
+      <w:lvlJc w:val="left"/>
+      <w:pPr>
+        <w:tabs>
+          <w:tab w:val="num" w:pos="2880"/>
+        </w:tabs>
+        <w:ind w:left="2880" w:hanging="360"/>
+      </w:pPr>
+      <w:rPr>
+        <w:rFonts w:ascii="Wingdings" w:hAnsi="Wingdings" w:hint="default"/>
+        <w:sz w:val="20"/>
+      </w:rPr>
+    </w:lvl>
+    <w:lvl w:ilvl="4" w:tentative="1">
+      <w:start w:val="1"/>
+      <w:numFmt w:val="bullet"/>
+      <w:lvlText w:val=""/>
+      <w:lvlJc w:val="left"/>
+      <w:pPr>
+        <w:tabs>
+          <w:tab w:val="num" w:pos="3600"/>
+        </w:tabs>
+        <w:ind w:left="3600" w:hanging="360"/>
+      </w:pPr>
+      <w:rPr>
+        <w:rFonts w:ascii="Wingdings" w:hAnsi="Wingdings" w:hint="default"/>
+        <w:sz w:val="20"/>
+      </w:rPr>
+    </w:lvl>
+    <w:lvl w:ilvl="5" w:tentative="1">
+      <w:start w:val="1"/>
+      <w:numFmt w:val="bullet"/>
+      <w:lvlText w:val=""/>
+      <w:lvlJc w:val="left"/>
+      <w:pPr>
+        <w:tabs>
+          <w:tab w:val="num" w:pos="4320"/>
+        </w:tabs>
+        <w:ind w:left="4320" w:hanging="360"/>
+      </w:pPr>
+      <w:rPr>
+        <w:rFonts w:ascii="Wingdings" w:hAnsi="Wingdings" w:hint="default"/>
+        <w:sz w:val="20"/>
+      </w:rPr>
+    </w:lvl>
+    <w:lvl w:ilvl="6" w:tentative="1">
+      <w:start w:val="1"/>
+      <w:numFmt w:val="bullet"/>
+      <w:lvlText w:val=""/>
+      <w:lvlJc w:val="left"/>
+      <w:pPr>
+        <w:tabs>
+          <w:tab w:val="num" w:pos="5040"/>
+        </w:tabs>
+        <w:ind w:left="5040" w:hanging="360"/>
+      </w:pPr>
+      <w:rPr>
+        <w:rFonts w:ascii="Wingdings" w:hAnsi="Wingdings" w:hint="default"/>
+        <w:sz w:val="20"/>
+      </w:rPr>
+    </w:lvl>
+    <w:lvl w:ilvl="7" w:tentative="1">
+      <w:start w:val="1"/>
+      <w:numFmt w:val="bullet"/>
+      <w:lvlText w:val=""/>
+      <w:lvlJc w:val="left"/>
+      <w:pPr>
+        <w:tabs>
+          <w:tab w:val="num" w:pos="5760"/>
+        </w:tabs>
+        <w:ind w:left="5760" w:hanging="360"/>
+      </w:pPr>
+      <w:rPr>
+        <w:rFonts w:ascii="Wingdings" w:hAnsi="Wingdings" w:hint="default"/>
+        <w:sz w:val="20"/>
+      </w:rPr>
+    </w:lvl>
+    <w:lvl w:ilvl="8" w:tentative="1">
+      <w:start w:val="1"/>
+      <w:numFmt w:val="bullet"/>
+      <w:lvlText w:val=""/>
+      <w:lvlJc w:val="left"/>
+      <w:pPr>
+        <w:tabs>
+          <w:tab w:val="num" w:pos="6480"/>
+        </w:tabs>
+        <w:ind w:left="6480" w:hanging="360"/>
+      </w:pPr>
+      <w:rPr>
+        <w:rFonts w:ascii="Wingdings" w:hAnsi="Wingdings" w:hint="default"/>
+        <w:sz w:val="20"/>
+      </w:rPr>
+    </w:lvl>
+  </w:abstractNum>
+  <w:abstractNum w:abstractNumId="2" w15:restartNumberingAfterBreak="0">
+    <w:nsid w:val="3FBE0E77"/>
+    <w:multiLevelType w:val="multilevel"/>
+    <w:tmpl w:val="20EC5BB8"/>
+    <w:lvl w:ilvl="0">
+      <w:start w:val="1"/>
+      <w:numFmt w:val="bullet"/>
+      <w:lvlText w:val=""/>
+      <w:lvlJc w:val="left"/>
+      <w:pPr>
+        <w:tabs>
+          <w:tab w:val="num" w:pos="720"/>
+        </w:tabs>
+        <w:ind w:left="720" w:hanging="360"/>
+      </w:pPr>
+      <w:rPr>
+        <w:rFonts w:ascii="Symbol" w:hAnsi="Symbol" w:hint="default"/>
+        <w:sz w:val="20"/>
+      </w:rPr>
+    </w:lvl>
+    <w:lvl w:ilvl="1" w:tentative="1">
+      <w:start w:val="1"/>
+      <w:numFmt w:val="bullet"/>
+      <w:lvlText w:val="o"/>
+      <w:lvlJc w:val="left"/>
+      <w:pPr>
+        <w:tabs>
+          <w:tab w:val="num" w:pos="1440"/>
+        </w:tabs>
+        <w:ind w:left="1440" w:hanging="360"/>
+      </w:pPr>
+      <w:rPr>
+        <w:rFonts w:ascii="Courier New" w:hAnsi="Courier New" w:hint="default"/>
+        <w:sz w:val="20"/>
+      </w:rPr>
+    </w:lvl>
+    <w:lvl w:ilvl="2" w:tentative="1">
+      <w:start w:val="1"/>
+      <w:numFmt w:val="bullet"/>
+      <w:lvlText w:val=""/>
+      <w:lvlJc w:val="left"/>
+      <w:pPr>
+        <w:tabs>
+          <w:tab w:val="num" w:pos="2160"/>
+        </w:tabs>
+        <w:ind w:left="2160" w:hanging="360"/>
+      </w:pPr>
+      <w:rPr>
+        <w:rFonts w:ascii="Wingdings" w:hAnsi="Wingdings" w:hint="default"/>
+        <w:sz w:val="20"/>
+      </w:rPr>
+    </w:lvl>
+    <w:lvl w:ilvl="3" w:tentative="1">
+      <w:start w:val="1"/>
+      <w:numFmt w:val="bullet"/>
+      <w:lvlText w:val=""/>
+      <w:lvlJc w:val="left"/>
+      <w:pPr>
+        <w:tabs>
+          <w:tab w:val="num" w:pos="2880"/>
+        </w:tabs>
+        <w:ind w:left="2880" w:hanging="360"/>
+      </w:pPr>
+      <w:rPr>
+        <w:rFonts w:ascii="Wingdings" w:hAnsi="Wingdings" w:hint="default"/>
+        <w:sz w:val="20"/>
+      </w:rPr>
+    </w:lvl>
+    <w:lvl w:ilvl="4" w:tentative="1">
+      <w:start w:val="1"/>
+      <w:numFmt w:val="bullet"/>
+      <w:lvlText w:val=""/>
+      <w:lvlJc w:val="left"/>
+      <w:pPr>
+        <w:tabs>
+          <w:tab w:val="num" w:pos="3600"/>
+        </w:tabs>
+        <w:ind w:left="3600" w:hanging="360"/>
+      </w:pPr>
+      <w:rPr>
+        <w:rFonts w:ascii="Wingdings" w:hAnsi="Wingdings" w:hint="default"/>
+        <w:sz w:val="20"/>
+      </w:rPr>
+    </w:lvl>
+    <w:lvl w:ilvl="5" w:tentative="1">
+      <w:start w:val="1"/>
+      <w:numFmt w:val="bullet"/>
+      <w:lvlText w:val=""/>
+      <w:lvlJc w:val="left"/>
+      <w:pPr>
+        <w:tabs>
+          <w:tab w:val="num" w:pos="4320"/>
+        </w:tabs>
+        <w:ind w:left="4320" w:hanging="360"/>
+      </w:pPr>
+      <w:rPr>
+        <w:rFonts w:ascii="Wingdings" w:hAnsi="Wingdings" w:hint="default"/>
+        <w:sz w:val="20"/>
+      </w:rPr>
+    </w:lvl>
+    <w:lvl w:ilvl="6" w:tentative="1">
+      <w:start w:val="1"/>
+      <w:numFmt w:val="bullet"/>
+      <w:lvlText w:val=""/>
+      <w:lvlJc w:val="left"/>
+      <w:pPr>
+        <w:tabs>
+          <w:tab w:val="num" w:pos="5040"/>
+        </w:tabs>
+        <w:ind w:left="5040" w:hanging="360"/>
+      </w:pPr>
+      <w:rPr>
+        <w:rFonts w:ascii="Wingdings" w:hAnsi="Wingdings" w:hint="default"/>
+        <w:sz w:val="20"/>
+      </w:rPr>
+    </w:lvl>
+    <w:lvl w:ilvl="7" w:tentative="1">
+      <w:start w:val="1"/>
+      <w:numFmt w:val="bullet"/>
+      <w:lvlText w:val=""/>
+      <w:lvlJc w:val="left"/>
+      <w:pPr>
+        <w:tabs>
+          <w:tab w:val="num" w:pos="5760"/>
+        </w:tabs>
+        <w:ind w:left="5760" w:hanging="360"/>
+      </w:pPr>
+      <w:rPr>
+        <w:rFonts w:ascii="Wingdings" w:hAnsi="Wingdings" w:hint="default"/>
+        <w:sz w:val="20"/>
+      </w:rPr>
+    </w:lvl>
+    <w:lvl w:ilvl="8" w:tentative="1">
+      <w:start w:val="1"/>
+      <w:numFmt w:val="bullet"/>
+      <w:lvlText w:val=""/>
+      <w:lvlJc w:val="left"/>
+      <w:pPr>
+        <w:tabs>
+          <w:tab w:val="num" w:pos="6480"/>
+        </w:tabs>
+        <w:ind w:left="6480" w:hanging="360"/>
+      </w:pPr>
+      <w:rPr>
+        <w:rFonts w:ascii="Wingdings" w:hAnsi="Wingdings" w:hint="default"/>
+        <w:sz w:val="20"/>
+      </w:rPr>
+    </w:lvl>
+  </w:abstractNum>
+  <w:abstractNum w:abstractNumId="3" w15:restartNumberingAfterBreak="0">
+    <w:nsid w:val="4F181DE2"/>
+    <w:multiLevelType w:val="multilevel"/>
+    <w:tmpl w:val="4CD86370"/>
+    <w:lvl w:ilvl="0">
+      <w:start w:val="1"/>
+      <w:numFmt w:val="bullet"/>
+      <w:lvlText w:val=""/>
+      <w:lvlJc w:val="left"/>
+      <w:pPr>
+        <w:tabs>
+          <w:tab w:val="num" w:pos="720"/>
+        </w:tabs>
+        <w:ind w:left="720" w:hanging="360"/>
+      </w:pPr>
+      <w:rPr>
+        <w:rFonts w:ascii="Symbol" w:hAnsi="Symbol" w:hint="default"/>
+        <w:sz w:val="20"/>
+      </w:rPr>
+    </w:lvl>
+    <w:lvl w:ilvl="1" w:tentative="1">
+      <w:start w:val="1"/>
+      <w:numFmt w:val="bullet"/>
+      <w:lvlText w:val="o"/>
+      <w:lvlJc w:val="left"/>
+      <w:pPr>
+        <w:tabs>
+          <w:tab w:val="num" w:pos="1440"/>
+        </w:tabs>
+        <w:ind w:left="1440" w:hanging="360"/>
+      </w:pPr>
+      <w:rPr>
+        <w:rFonts w:ascii="Courier New" w:hAnsi="Courier New" w:hint="default"/>
+        <w:sz w:val="20"/>
+      </w:rPr>
+    </w:lvl>
+    <w:lvl w:ilvl="2" w:tentative="1">
+      <w:start w:val="1"/>
+      <w:numFmt w:val="bullet"/>
+      <w:lvlText w:val=""/>
+      <w:lvlJc w:val="left"/>
+      <w:pPr>
+        <w:tabs>
+          <w:tab w:val="num" w:pos="2160"/>
+        </w:tabs>
+        <w:ind w:left="2160" w:hanging="360"/>
+      </w:pPr>
+      <w:rPr>
+        <w:rFonts w:ascii="Wingdings" w:hAnsi="Wingdings" w:hint="default"/>
+        <w:sz w:val="20"/>
+      </w:rPr>
+    </w:lvl>
+    <w:lvl w:ilvl="3" w:tentative="1">
+      <w:start w:val="1"/>
+      <w:numFmt w:val="bullet"/>
+      <w:lvlText w:val=""/>
+      <w:lvlJc w:val="left"/>
+      <w:pPr>
+        <w:tabs>
+          <w:tab w:val="num" w:pos="2880"/>
+        </w:tabs>
+        <w:ind w:left="2880" w:hanging="360"/>
+      </w:pPr>
+      <w:rPr>
+        <w:rFonts w:ascii="Wingdings" w:hAnsi="Wingdings" w:hint="default"/>
+        <w:sz w:val="20"/>
+      </w:rPr>
+    </w:lvl>
+    <w:lvl w:ilvl="4" w:tentative="1">
+      <w:start w:val="1"/>
+      <w:numFmt w:val="bullet"/>
+      <w:lvlText w:val=""/>
+      <w:lvlJc w:val="left"/>
+      <w:pPr>
+        <w:tabs>
+          <w:tab w:val="num" w:pos="3600"/>
+        </w:tabs>
+        <w:ind w:left="3600" w:hanging="360"/>
+      </w:pPr>
+      <w:rPr>
+        <w:rFonts w:ascii="Wingdings" w:hAnsi="Wingdings" w:hint="default"/>
+        <w:sz w:val="20"/>
+      </w:rPr>
+    </w:lvl>
+    <w:lvl w:ilvl="5" w:tentative="1">
+      <w:start w:val="1"/>
+      <w:numFmt w:val="bullet"/>
+      <w:lvlText w:val=""/>
+      <w:lvlJc w:val="left"/>
+      <w:pPr>
+        <w:tabs>
+          <w:tab w:val="num" w:pos="4320"/>
+        </w:tabs>
+        <w:ind w:left="4320" w:hanging="360"/>
+      </w:pPr>
+      <w:rPr>
+        <w:rFonts w:ascii="Wingdings" w:hAnsi="Wingdings" w:hint="default"/>
+        <w:sz w:val="20"/>
+      </w:rPr>
+    </w:lvl>
+    <w:lvl w:ilvl="6" w:tentative="1">
+      <w:start w:val="1"/>
+      <w:numFmt w:val="bullet"/>
+      <w:lvlText w:val=""/>
+      <w:lvlJc w:val="left"/>
+      <w:pPr>
+        <w:tabs>
+          <w:tab w:val="num" w:pos="5040"/>
+        </w:tabs>
+        <w:ind w:left="5040" w:hanging="360"/>
+      </w:pPr>
+      <w:rPr>
+        <w:rFonts w:ascii="Wingdings" w:hAnsi="Wingdings" w:hint="default"/>
+        <w:sz w:val="20"/>
+      </w:rPr>
+    </w:lvl>
+    <w:lvl w:ilvl="7" w:tentative="1">
+      <w:start w:val="1"/>
+      <w:numFmt w:val="bullet"/>
+      <w:lvlText w:val=""/>
+      <w:lvlJc w:val="left"/>
+      <w:pPr>
+        <w:tabs>
+          <w:tab w:val="num" w:pos="5760"/>
+        </w:tabs>
+        <w:ind w:left="5760" w:hanging="360"/>
+      </w:pPr>
+      <w:rPr>
+        <w:rFonts w:ascii="Wingdings" w:hAnsi="Wingdings" w:hint="default"/>
+        <w:sz w:val="20"/>
+      </w:rPr>
+    </w:lvl>
+    <w:lvl w:ilvl="8" w:tentative="1">
+      <w:start w:val="1"/>
+      <w:numFmt w:val="bullet"/>
+      <w:lvlText w:val=""/>
+      <w:lvlJc w:val="left"/>
+      <w:pPr>
+        <w:tabs>
+          <w:tab w:val="num" w:pos="6480"/>
+        </w:tabs>
+        <w:ind w:left="6480" w:hanging="360"/>
+      </w:pPr>
+      <w:rPr>
+        <w:rFonts w:ascii="Wingdings" w:hAnsi="Wingdings" w:hint="default"/>
+        <w:sz w:val="20"/>
+      </w:rPr>
+    </w:lvl>
+  </w:abstractNum>
+  <w:abstractNum w:abstractNumId="4" w15:restartNumberingAfterBreak="0">
+    <w:nsid w:val="69180FA3"/>
+    <w:multiLevelType w:val="multilevel"/>
+    <w:tmpl w:val="45728370"/>
+    <w:lvl w:ilvl="0">
+      <w:start w:val="1"/>
+      <w:numFmt w:val="bullet"/>
+      <w:lvlText w:val=""/>
+      <w:lvlJc w:val="left"/>
+      <w:pPr>
+        <w:tabs>
+          <w:tab w:val="num" w:pos="720"/>
+        </w:tabs>
+        <w:ind w:left="720" w:hanging="360"/>
+      </w:pPr>
+      <w:rPr>
+        <w:rFonts w:ascii="Symbol" w:hAnsi="Symbol" w:hint="default"/>
+        <w:sz w:val="20"/>
+      </w:rPr>
+    </w:lvl>
+    <w:lvl w:ilvl="1" w:tentative="1">
+      <w:start w:val="1"/>
+      <w:numFmt w:val="bullet"/>
+      <w:lvlText w:val="o"/>
+      <w:lvlJc w:val="left"/>
+      <w:pPr>
+        <w:tabs>
+          <w:tab w:val="num" w:pos="1440"/>
+        </w:tabs>
+        <w:ind w:left="1440" w:hanging="360"/>
+      </w:pPr>
+      <w:rPr>
+        <w:rFonts w:ascii="Courier New" w:hAnsi="Courier New" w:hint="default"/>
+        <w:sz w:val="20"/>
+      </w:rPr>
+    </w:lvl>
+    <w:lvl w:ilvl="2" w:tentative="1">
+      <w:start w:val="1"/>
+      <w:numFmt w:val="bullet"/>
+      <w:lvlText w:val=""/>
+      <w:lvlJc w:val="left"/>
+      <w:pPr>
+        <w:tabs>
+          <w:tab w:val="num" w:pos="2160"/>
+        </w:tabs>
+        <w:ind w:left="2160" w:hanging="360"/>
+      </w:pPr>
+      <w:rPr>
+        <w:rFonts w:ascii="Wingdings" w:hAnsi="Wingdings" w:hint="default"/>
+        <w:sz w:val="20"/>
+      </w:rPr>
+    </w:lvl>
+    <w:lvl w:ilvl="3" w:tentative="1">
+      <w:start w:val="1"/>
+      <w:numFmt w:val="bullet"/>
+      <w:lvlText w:val=""/>
+      <w:lvlJc w:val="left"/>
+      <w:pPr>
+        <w:tabs>
+          <w:tab w:val="num" w:pos="2880"/>
+        </w:tabs>
+        <w:ind w:left="2880" w:hanging="360"/>
+      </w:pPr>
+      <w:rPr>
+        <w:rFonts w:ascii="Wingdings" w:hAnsi="Wingdings" w:hint="default"/>
+        <w:sz w:val="20"/>
+      </w:rPr>
+    </w:lvl>
+    <w:lvl w:ilvl="4" w:tentative="1">
+      <w:start w:val="1"/>
+      <w:numFmt w:val="bullet"/>
+      <w:lvlText w:val=""/>
+      <w:lvlJc w:val="left"/>
+      <w:pPr>
+        <w:tabs>
+          <w:tab w:val="num" w:pos="3600"/>
+        </w:tabs>
+        <w:ind w:left="3600" w:hanging="360"/>
+      </w:pPr>
+      <w:rPr>
+        <w:rFonts w:ascii="Wingdings" w:hAnsi="Wingdings" w:hint="default"/>
+        <w:sz w:val="20"/>
+      </w:rPr>
+    </w:lvl>
+    <w:lvl w:ilvl="5" w:tentative="1">
+      <w:start w:val="1"/>
+      <w:numFmt w:val="bullet"/>
+      <w:lvlText w:val=""/>
+      <w:lvlJc w:val="left"/>
+      <w:pPr>
+        <w:tabs>
+          <w:tab w:val="num" w:pos="4320"/>
+        </w:tabs>
+        <w:ind w:left="4320" w:hanging="360"/>
+      </w:pPr>
+      <w:rPr>
+        <w:rFonts w:ascii="Wingdings" w:hAnsi="Wingdings" w:hint="default"/>
+        <w:sz w:val="20"/>
+      </w:rPr>
+    </w:lvl>
+    <w:lvl w:ilvl="6" w:tentative="1">
+      <w:start w:val="1"/>
+      <w:numFmt w:val="bullet"/>
+      <w:lvlText w:val=""/>
+      <w:lvlJc w:val="left"/>
+      <w:pPr>
+        <w:tabs>
+          <w:tab w:val="num" w:pos="5040"/>
+        </w:tabs>
+        <w:ind w:left="5040" w:hanging="360"/>
+      </w:pPr>
+      <w:rPr>
+        <w:rFonts w:ascii="Wingdings" w:hAnsi="Wingdings" w:hint="default"/>
+        <w:sz w:val="20"/>
+      </w:rPr>
+    </w:lvl>
+    <w:lvl w:ilvl="7" w:tentative="1">
+      <w:start w:val="1"/>
+      <w:numFmt w:val="bullet"/>
+      <w:lvlText w:val=""/>
+      <w:lvlJc w:val="left"/>
+      <w:pPr>
+        <w:tabs>
+          <w:tab w:val="num" w:pos="5760"/>
+        </w:tabs>
+        <w:ind w:left="5760" w:hanging="360"/>
+      </w:pPr>
+      <w:rPr>
+        <w:rFonts w:ascii="Wingdings" w:hAnsi="Wingdings" w:hint="default"/>
+        <w:sz w:val="20"/>
+      </w:rPr>
+    </w:lvl>
+    <w:lvl w:ilvl="8" w:tentative="1">
+      <w:start w:val="1"/>
+      <w:numFmt w:val="bullet"/>
+      <w:lvlText w:val=""/>
+      <w:lvlJc w:val="left"/>
+      <w:pPr>
+        <w:tabs>
+          <w:tab w:val="num" w:pos="6480"/>
+        </w:tabs>
+        <w:ind w:left="6480" w:hanging="360"/>
+      </w:pPr>
+      <w:rPr>
+        <w:rFonts w:ascii="Wingdings" w:hAnsi="Wingdings" w:hint="default"/>
+        <w:sz w:val="20"/>
+      </w:rPr>
+    </w:lvl>
+  </w:abstractNum>
+  <w:abstractNum w:abstractNumId="5" w15:restartNumberingAfterBreak="0">
+    <w:nsid w:val="6F991C0C"/>
+    <w:multiLevelType w:val="multilevel"/>
+    <w:tmpl w:val="4D7CFA4A"/>
+    <w:lvl w:ilvl="0">
+      <w:start w:val="1"/>
+      <w:numFmt w:val="bullet"/>
+      <w:lvlText w:val=""/>
+      <w:lvlJc w:val="left"/>
+      <w:pPr>
+        <w:tabs>
+          <w:tab w:val="num" w:pos="720"/>
+        </w:tabs>
+        <w:ind w:left="720" w:hanging="360"/>
+      </w:pPr>
+      <w:rPr>
+        <w:rFonts w:ascii="Symbol" w:hAnsi="Symbol" w:hint="default"/>
+        <w:sz w:val="20"/>
+      </w:rPr>
+    </w:lvl>
+    <w:lvl w:ilvl="1" w:tentative="1">
+      <w:start w:val="1"/>
+      <w:numFmt w:val="bullet"/>
+      <w:lvlText w:val="o"/>
+      <w:lvlJc w:val="left"/>
+      <w:pPr>
+        <w:tabs>
+          <w:tab w:val="num" w:pos="1440"/>
+        </w:tabs>
+        <w:ind w:left="1440" w:hanging="360"/>
+      </w:pPr>
+      <w:rPr>
+        <w:rFonts w:ascii="Courier New" w:hAnsi="Courier New" w:hint="default"/>
+        <w:sz w:val="20"/>
+      </w:rPr>
+    </w:lvl>
+    <w:lvl w:ilvl="2" w:tentative="1">
+      <w:start w:val="1"/>
+      <w:numFmt w:val="bullet"/>
+      <w:lvlText w:val=""/>
+      <w:lvlJc w:val="left"/>
+      <w:pPr>
+        <w:tabs>
+          <w:tab w:val="num" w:pos="2160"/>
+        </w:tabs>
+        <w:ind w:left="2160" w:hanging="360"/>
+      </w:pPr>
+      <w:rPr>
+        <w:rFonts w:ascii="Wingdings" w:hAnsi="Wingdings" w:hint="default"/>
+        <w:sz w:val="20"/>
+      </w:rPr>
+    </w:lvl>
+    <w:lvl w:ilvl="3" w:tentative="1">
+      <w:start w:val="1"/>
+      <w:numFmt w:val="bullet"/>
+      <w:lvlText w:val=""/>
+      <w:lvlJc w:val="left"/>
+      <w:pPr>
+        <w:tabs>
+          <w:tab w:val="num" w:pos="2880"/>
+        </w:tabs>
+        <w:ind w:left="2880" w:hanging="360"/>
+      </w:pPr>
+      <w:rPr>
+        <w:rFonts w:ascii="Wingdings" w:hAnsi="Wingdings" w:hint="default"/>
+        <w:sz w:val="20"/>
+      </w:rPr>
+    </w:lvl>
+    <w:lvl w:ilvl="4" w:tentative="1">
+      <w:start w:val="1"/>
+      <w:numFmt w:val="bullet"/>
+      <w:lvlText w:val=""/>
+      <w:lvlJc w:val="left"/>
+      <w:pPr>
+        <w:tabs>
+          <w:tab w:val="num" w:pos="3600"/>
+        </w:tabs>
+        <w:ind w:left="3600" w:hanging="360"/>
+      </w:pPr>
+      <w:rPr>
+        <w:rFonts w:ascii="Wingdings" w:hAnsi="Wingdings" w:hint="default"/>
+        <w:sz w:val="20"/>
+      </w:rPr>
+    </w:lvl>
+    <w:lvl w:ilvl="5" w:tentative="1">
+      <w:start w:val="1"/>
+      <w:numFmt w:val="bullet"/>
+      <w:lvlText w:val=""/>
+      <w:lvlJc w:val="left"/>
+      <w:pPr>
+        <w:tabs>
+          <w:tab w:val="num" w:pos="4320"/>
+        </w:tabs>
+        <w:ind w:left="4320" w:hanging="360"/>
+      </w:pPr>
+      <w:rPr>
+        <w:rFonts w:ascii="Wingdings" w:hAnsi="Wingdings" w:hint="default"/>
+        <w:sz w:val="20"/>
+      </w:rPr>
+    </w:lvl>
+    <w:lvl w:ilvl="6" w:tentative="1">
+      <w:start w:val="1"/>
+      <w:numFmt w:val="bullet"/>
+      <w:lvlText w:val=""/>
+      <w:lvlJc w:val="left"/>
+      <w:pPr>
+        <w:tabs>
+          <w:tab w:val="num" w:pos="5040"/>
+        </w:tabs>
+        <w:ind w:left="5040" w:hanging="360"/>
+      </w:pPr>
+      <w:rPr>
+        <w:rFonts w:ascii="Wingdings" w:hAnsi="Wingdings" w:hint="default"/>
+        <w:sz w:val="20"/>
+      </w:rPr>
+    </w:lvl>
+    <w:lvl w:ilvl="7" w:tentative="1">
+      <w:start w:val="1"/>
+      <w:numFmt w:val="bullet"/>
+      <w:lvlText w:val=""/>
+      <w:lvlJc w:val="left"/>
+      <w:pPr>
+        <w:tabs>
+          <w:tab w:val="num" w:pos="5760"/>
+        </w:tabs>
+        <w:ind w:left="5760" w:hanging="360"/>
+      </w:pPr>
+      <w:rPr>
+        <w:rFonts w:ascii="Wingdings" w:hAnsi="Wingdings" w:hint="default"/>
+        <w:sz w:val="20"/>
+      </w:rPr>
+    </w:lvl>
+    <w:lvl w:ilvl="8" w:tentative="1">
+      <w:start w:val="1"/>
+      <w:numFmt w:val="bullet"/>
+      <w:lvlText w:val=""/>
+      <w:lvlJc w:val="left"/>
+      <w:pPr>
+        <w:tabs>
+          <w:tab w:val="num" w:pos="6480"/>
+        </w:tabs>
+        <w:ind w:left="6480" w:hanging="360"/>
+      </w:pPr>
+      <w:rPr>
+        <w:rFonts w:ascii="Wingdings" w:hAnsi="Wingdings" w:hint="default"/>
+        <w:sz w:val="20"/>
+      </w:rPr>
+    </w:lvl>
+  </w:abstractNum>
+  <w:abstractNum w:abstractNumId="6" w15:restartNumberingAfterBreak="0">
+    <w:nsid w:val="76B71B77"/>
+    <w:multiLevelType w:val="multilevel"/>
+    <w:tmpl w:val="B4BC22A4"/>
+    <w:lvl w:ilvl="0">
+      <w:start w:val="1"/>
+      <w:numFmt w:val="bullet"/>
+      <w:lvlText w:val=""/>
+      <w:lvlJc w:val="left"/>
+      <w:pPr>
+        <w:tabs>
+          <w:tab w:val="num" w:pos="720"/>
+        </w:tabs>
+        <w:ind w:left="720" w:hanging="360"/>
+      </w:pPr>
+      <w:rPr>
+        <w:rFonts w:ascii="Symbol" w:hAnsi="Symbol" w:hint="default"/>
+        <w:sz w:val="20"/>
+      </w:rPr>
+    </w:lvl>
+    <w:lvl w:ilvl="1" w:tentative="1">
+      <w:start w:val="1"/>
+      <w:numFmt w:val="bullet"/>
+      <w:lvlText w:val="o"/>
+      <w:lvlJc w:val="left"/>
+      <w:pPr>
+        <w:tabs>
+          <w:tab w:val="num" w:pos="1440"/>
+        </w:tabs>
+        <w:ind w:left="1440" w:hanging="360"/>
+      </w:pPr>
+      <w:rPr>
+        <w:rFonts w:ascii="Courier New" w:hAnsi="Courier New" w:hint="default"/>
+        <w:sz w:val="20"/>
+      </w:rPr>
+    </w:lvl>
+    <w:lvl w:ilvl="2" w:tentative="1">
+      <w:start w:val="1"/>
+      <w:numFmt w:val="bullet"/>
+      <w:lvlText w:val=""/>
+      <w:lvlJc w:val="left"/>
+      <w:pPr>
+        <w:tabs>
+          <w:tab w:val="num" w:pos="2160"/>
+        </w:tabs>
+        <w:ind w:left="2160" w:hanging="360"/>
+      </w:pPr>
+      <w:rPr>
+        <w:rFonts w:ascii="Wingdings" w:hAnsi="Wingdings" w:hint="default"/>
+        <w:sz w:val="20"/>
+      </w:rPr>
+    </w:lvl>
+    <w:lvl w:ilvl="3" w:tentative="1">
+      <w:start w:val="1"/>
+      <w:numFmt w:val="bullet"/>
+      <w:lvlText w:val=""/>
+      <w:lvlJc w:val="left"/>
+      <w:pPr>
+        <w:tabs>
+          <w:tab w:val="num" w:pos="2880"/>
+        </w:tabs>
+        <w:ind w:left="2880" w:hanging="360"/>
+      </w:pPr>
+      <w:rPr>
+        <w:rFonts w:ascii="Wingdings" w:hAnsi="Wingdings" w:hint="default"/>
+        <w:sz w:val="20"/>
+      </w:rPr>
+    </w:lvl>
+    <w:lvl w:ilvl="4" w:tentative="1">
+      <w:start w:val="1"/>
+      <w:numFmt w:val="bullet"/>
+      <w:lvlText w:val=""/>
+      <w:lvlJc w:val="left"/>
+      <w:pPr>
+        <w:tabs>
+          <w:tab w:val="num" w:pos="3600"/>
+        </w:tabs>
+        <w:ind w:left="3600" w:hanging="360"/>
+      </w:pPr>
+      <w:rPr>
+        <w:rFonts w:ascii="Wingdings" w:hAnsi="Wingdings" w:hint="default"/>
+        <w:sz w:val="20"/>
+      </w:rPr>
+    </w:lvl>
+    <w:lvl w:ilvl="5" w:tentative="1">
+      <w:start w:val="1"/>
+      <w:numFmt w:val="bullet"/>
+      <w:lvlText w:val=""/>
+      <w:lvlJc w:val="left"/>
+      <w:pPr>
+        <w:tabs>
+          <w:tab w:val="num" w:pos="4320"/>
+        </w:tabs>
+        <w:ind w:left="4320" w:hanging="360"/>
+      </w:pPr>
+      <w:rPr>
+        <w:rFonts w:ascii="Wingdings" w:hAnsi="Wingdings" w:hint="default"/>
+        <w:sz w:val="20"/>
+      </w:rPr>
+    </w:lvl>
+    <w:lvl w:ilvl="6" w:tentative="1">
+      <w:start w:val="1"/>
+      <w:numFmt w:val="bullet"/>
+      <w:lvlText w:val=""/>
+      <w:lvlJc w:val="left"/>
+      <w:pPr>
+        <w:tabs>
+          <w:tab w:val="num" w:pos="5040"/>
+        </w:tabs>
+        <w:ind w:left="5040" w:hanging="360"/>
+      </w:pPr>
+      <w:rPr>
+        <w:rFonts w:ascii="Wingdings" w:hAnsi="Wingdings" w:hint="default"/>
+        <w:sz w:val="20"/>
+      </w:rPr>
+    </w:lvl>
+    <w:lvl w:ilvl="7" w:tentative="1">
+      <w:start w:val="1"/>
+      <w:numFmt w:val="bullet"/>
+      <w:lvlText w:val=""/>
+      <w:lvlJc w:val="left"/>
+      <w:pPr>
+        <w:tabs>
+          <w:tab w:val="num" w:pos="5760"/>
+        </w:tabs>
+        <w:ind w:left="5760" w:hanging="360"/>
+      </w:pPr>
+      <w:rPr>
+        <w:rFonts w:ascii="Wingdings" w:hAnsi="Wingdings" w:hint="default"/>
+        <w:sz w:val="20"/>
+      </w:rPr>
+    </w:lvl>
+    <w:lvl w:ilvl="8" w:tentative="1">
+      <w:start w:val="1"/>
+      <w:numFmt w:val="bullet"/>
+      <w:lvlText w:val=""/>
+      <w:lvlJc w:val="left"/>
+      <w:pPr>
+        <w:tabs>
+          <w:tab w:val="num" w:pos="6480"/>
+        </w:tabs>
+        <w:ind w:left="6480" w:hanging="360"/>
+      </w:pPr>
+      <w:rPr>
+        <w:rFonts w:ascii="Wingdings" w:hAnsi="Wingdings" w:hint="default"/>
+        <w:sz w:val="20"/>
+      </w:rPr>
+    </w:lvl>
+  </w:abstractNum>
   <w:num w:numId="1" w16cid:durableId="513423203">
     <w:abstractNumId w:val="0"/>
+  </w:num>
+  <w:num w:numId="2" w16cid:durableId="543099299">
+    <w:abstractNumId w:val="3"/>
+  </w:num>
+  <w:num w:numId="3" w16cid:durableId="1953783286">
+    <w:abstractNumId w:val="4"/>
+  </w:num>
+  <w:num w:numId="4" w16cid:durableId="933979277">
+    <w:abstractNumId w:val="6"/>
+  </w:num>
+  <w:num w:numId="5" w16cid:durableId="2147240387">
+    <w:abstractNumId w:val="2"/>
+  </w:num>
+  <w:num w:numId="6" w16cid:durableId="1510947811">
+    <w:abstractNumId w:val="5"/>
+  </w:num>
+  <w:num w:numId="7" w16cid:durableId="758523962">
+    <w:abstractNumId w:val="1"/>
   </w:num>
 </w:numbering>
 </file>

</xml_diff>